<commit_message>
Just a little change
</commit_message>
<xml_diff>
--- a/App Idea.docx
+++ b/App Idea.docx
@@ -15,7 +15,7 @@
           <w:sz w:val="44"/>
           <w:szCs w:val="44"/>
         </w:rPr>
-        <w:t>Off-Beat</w:t>
+        <w:t>OFFBEAT</w:t>
       </w:r>
       <w:r>
         <w:rPr>
@@ -214,23 +214,7 @@
           <w:sz w:val="32"/>
           <w:szCs w:val="32"/>
         </w:rPr>
-        <w:t xml:space="preserve"> While uploading a video user can give choose a category in which he </w:t>
-      </w:r>
-      <w:proofErr w:type="gramStart"/>
-      <w:r>
-        <w:rPr>
-          <w:sz w:val="32"/>
-          <w:szCs w:val="32"/>
-        </w:rPr>
-        <w:t>want</w:t>
-      </w:r>
-      <w:proofErr w:type="gramEnd"/>
-      <w:r>
-        <w:rPr>
-          <w:sz w:val="32"/>
-          <w:szCs w:val="32"/>
-        </w:rPr>
-        <w:t xml:space="preserve"> to upload the video so that he can be ranked in that particular category.</w:t>
+        <w:t xml:space="preserve"> While uploading a video user can give choose a category in which he want to upload the video so that he can be ranked in that particular category.</w:t>
       </w:r>
     </w:p>
     <w:p>
@@ -280,37 +264,12 @@
           <w:szCs w:val="32"/>
         </w:rPr>
       </w:pPr>
-      <w:proofErr w:type="spellStart"/>
-      <w:r>
-        <w:rPr>
-          <w:sz w:val="32"/>
-          <w:szCs w:val="32"/>
-        </w:rPr>
-        <w:t>Git</w:t>
-      </w:r>
-      <w:proofErr w:type="spellEnd"/>
-      <w:r>
-        <w:rPr>
-          <w:sz w:val="32"/>
-          <w:szCs w:val="32"/>
-        </w:rPr>
-        <w:t>/</w:t>
-      </w:r>
-      <w:proofErr w:type="spellStart"/>
-      <w:r>
-        <w:rPr>
-          <w:sz w:val="32"/>
-          <w:szCs w:val="32"/>
-        </w:rPr>
-        <w:t>Github</w:t>
-      </w:r>
-      <w:proofErr w:type="spellEnd"/>
-      <w:r>
-        <w:rPr>
-          <w:sz w:val="32"/>
-          <w:szCs w:val="32"/>
-        </w:rPr>
-        <w:t>: To create a repository</w:t>
+      <w:r>
+        <w:rPr>
+          <w:sz w:val="32"/>
+          <w:szCs w:val="32"/>
+        </w:rPr>
+        <w:t>Git/Github: To create a repository</w:t>
       </w:r>
       <w:r>
         <w:rPr>
@@ -364,17 +323,8 @@
           <w:sz w:val="32"/>
           <w:szCs w:val="32"/>
         </w:rPr>
-        <w:t>/</w:t>
-      </w:r>
-      <w:proofErr w:type="spellStart"/>
-      <w:r>
-        <w:rPr>
-          <w:sz w:val="32"/>
-          <w:szCs w:val="32"/>
-        </w:rPr>
-        <w:t>Ansible</w:t>
-      </w:r>
-      <w:proofErr w:type="spellEnd"/>
+        <w:t>/Ansible</w:t>
+      </w:r>
       <w:r>
         <w:rPr>
           <w:sz w:val="32"/>
@@ -470,21 +420,12 @@
           <w:szCs w:val="32"/>
         </w:rPr>
       </w:pPr>
-      <w:proofErr w:type="spellStart"/>
-      <w:r>
-        <w:rPr>
-          <w:sz w:val="32"/>
-          <w:szCs w:val="32"/>
-        </w:rPr>
-        <w:t>ProGuard</w:t>
-      </w:r>
-      <w:proofErr w:type="spellEnd"/>
-      <w:r>
-        <w:rPr>
-          <w:sz w:val="32"/>
-          <w:szCs w:val="32"/>
-        </w:rPr>
-        <w:t>: To shrink code.</w:t>
+      <w:r>
+        <w:rPr>
+          <w:sz w:val="32"/>
+          <w:szCs w:val="32"/>
+        </w:rPr>
+        <w:t>ProGuard: To shrink code.</w:t>
       </w:r>
     </w:p>
     <w:p>
@@ -1111,6 +1052,7 @@
   <w:style w:type="paragraph" w:default="1" w:styleId="Normal">
     <w:name w:val="Normal"/>
     <w:qFormat/>
+    <w:rsid w:val="0078665A"/>
   </w:style>
   <w:style w:type="character" w:default="1" w:styleId="DefaultParagraphFont">
     <w:name w:val="Default Paragraph Font"/>

</xml_diff>

<commit_message>
Added info about open source library
</commit_message>
<xml_diff>
--- a/App Idea.docx
+++ b/App Idea.docx
@@ -426,6 +426,50 @@
           <w:szCs w:val="32"/>
         </w:rPr>
         <w:t>ProGuard: To shrink code.</w:t>
+      </w:r>
+    </w:p>
+    <w:p>
+      <w:pPr>
+        <w:pStyle w:val="ListParagraph"/>
+        <w:rPr>
+          <w:sz w:val="32"/>
+          <w:szCs w:val="32"/>
+        </w:rPr>
+      </w:pPr>
+    </w:p>
+    <w:p>
+      <w:pPr>
+        <w:rPr>
+          <w:sz w:val="32"/>
+          <w:szCs w:val="32"/>
+        </w:rPr>
+      </w:pPr>
+      <w:r>
+        <w:rPr>
+          <w:sz w:val="32"/>
+          <w:szCs w:val="32"/>
+        </w:rPr>
+        <w:t>Open Source Libraries that we should use:-</w:t>
+      </w:r>
+    </w:p>
+    <w:p>
+      <w:pPr>
+        <w:pStyle w:val="ListParagraph"/>
+        <w:numPr>
+          <w:ilvl w:val="0"/>
+          <w:numId w:val="4"/>
+        </w:numPr>
+        <w:rPr>
+          <w:sz w:val="32"/>
+          <w:szCs w:val="32"/>
+        </w:rPr>
+      </w:pPr>
+      <w:r>
+        <w:rPr>
+          <w:sz w:val="32"/>
+          <w:szCs w:val="32"/>
+        </w:rPr>
+        <w:t>ORMLite:- To integrate database easily.</w:t>
       </w:r>
     </w:p>
     <w:p>
@@ -881,6 +925,119 @@
       </w:rPr>
     </w:lvl>
   </w:abstractNum>
+  <w:abstractNum w:abstractNumId="3">
+    <w:nsid w:val="688750BF"/>
+    <w:multiLevelType w:val="hybridMultilevel"/>
+    <w:tmpl w:val="0874C5C8"/>
+    <w:lvl w:ilvl="0" w:tplc="04090001">
+      <w:start w:val="1"/>
+      <w:numFmt w:val="bullet"/>
+      <w:lvlText w:val=""/>
+      <w:lvlJc w:val="left"/>
+      <w:pPr>
+        <w:ind w:left="720" w:hanging="360"/>
+      </w:pPr>
+      <w:rPr>
+        <w:rFonts w:ascii="Symbol" w:hAnsi="Symbol" w:hint="default"/>
+      </w:rPr>
+    </w:lvl>
+    <w:lvl w:ilvl="1" w:tplc="04090003" w:tentative="1">
+      <w:start w:val="1"/>
+      <w:numFmt w:val="bullet"/>
+      <w:lvlText w:val="o"/>
+      <w:lvlJc w:val="left"/>
+      <w:pPr>
+        <w:ind w:left="1440" w:hanging="360"/>
+      </w:pPr>
+      <w:rPr>
+        <w:rFonts w:ascii="Courier New" w:hAnsi="Courier New" w:cs="Courier New" w:hint="default"/>
+      </w:rPr>
+    </w:lvl>
+    <w:lvl w:ilvl="2" w:tplc="04090005" w:tentative="1">
+      <w:start w:val="1"/>
+      <w:numFmt w:val="bullet"/>
+      <w:lvlText w:val=""/>
+      <w:lvlJc w:val="left"/>
+      <w:pPr>
+        <w:ind w:left="2160" w:hanging="360"/>
+      </w:pPr>
+      <w:rPr>
+        <w:rFonts w:ascii="Wingdings" w:hAnsi="Wingdings" w:hint="default"/>
+      </w:rPr>
+    </w:lvl>
+    <w:lvl w:ilvl="3" w:tplc="04090001" w:tentative="1">
+      <w:start w:val="1"/>
+      <w:numFmt w:val="bullet"/>
+      <w:lvlText w:val=""/>
+      <w:lvlJc w:val="left"/>
+      <w:pPr>
+        <w:ind w:left="2880" w:hanging="360"/>
+      </w:pPr>
+      <w:rPr>
+        <w:rFonts w:ascii="Symbol" w:hAnsi="Symbol" w:hint="default"/>
+      </w:rPr>
+    </w:lvl>
+    <w:lvl w:ilvl="4" w:tplc="04090003" w:tentative="1">
+      <w:start w:val="1"/>
+      <w:numFmt w:val="bullet"/>
+      <w:lvlText w:val="o"/>
+      <w:lvlJc w:val="left"/>
+      <w:pPr>
+        <w:ind w:left="3600" w:hanging="360"/>
+      </w:pPr>
+      <w:rPr>
+        <w:rFonts w:ascii="Courier New" w:hAnsi="Courier New" w:cs="Courier New" w:hint="default"/>
+      </w:rPr>
+    </w:lvl>
+    <w:lvl w:ilvl="5" w:tplc="04090005" w:tentative="1">
+      <w:start w:val="1"/>
+      <w:numFmt w:val="bullet"/>
+      <w:lvlText w:val=""/>
+      <w:lvlJc w:val="left"/>
+      <w:pPr>
+        <w:ind w:left="4320" w:hanging="360"/>
+      </w:pPr>
+      <w:rPr>
+        <w:rFonts w:ascii="Wingdings" w:hAnsi="Wingdings" w:hint="default"/>
+      </w:rPr>
+    </w:lvl>
+    <w:lvl w:ilvl="6" w:tplc="04090001" w:tentative="1">
+      <w:start w:val="1"/>
+      <w:numFmt w:val="bullet"/>
+      <w:lvlText w:val=""/>
+      <w:lvlJc w:val="left"/>
+      <w:pPr>
+        <w:ind w:left="5040" w:hanging="360"/>
+      </w:pPr>
+      <w:rPr>
+        <w:rFonts w:ascii="Symbol" w:hAnsi="Symbol" w:hint="default"/>
+      </w:rPr>
+    </w:lvl>
+    <w:lvl w:ilvl="7" w:tplc="04090003" w:tentative="1">
+      <w:start w:val="1"/>
+      <w:numFmt w:val="bullet"/>
+      <w:lvlText w:val="o"/>
+      <w:lvlJc w:val="left"/>
+      <w:pPr>
+        <w:ind w:left="5760" w:hanging="360"/>
+      </w:pPr>
+      <w:rPr>
+        <w:rFonts w:ascii="Courier New" w:hAnsi="Courier New" w:cs="Courier New" w:hint="default"/>
+      </w:rPr>
+    </w:lvl>
+    <w:lvl w:ilvl="8" w:tplc="04090005" w:tentative="1">
+      <w:start w:val="1"/>
+      <w:numFmt w:val="bullet"/>
+      <w:lvlText w:val=""/>
+      <w:lvlJc w:val="left"/>
+      <w:pPr>
+        <w:ind w:left="6480" w:hanging="360"/>
+      </w:pPr>
+      <w:rPr>
+        <w:rFonts w:ascii="Wingdings" w:hAnsi="Wingdings" w:hint="default"/>
+      </w:rPr>
+    </w:lvl>
+  </w:abstractNum>
   <w:num w:numId="1">
     <w:abstractNumId w:val="1"/>
   </w:num>
@@ -889,6 +1046,9 @@
   </w:num>
   <w:num w:numId="3">
     <w:abstractNumId w:val="2"/>
+  </w:num>
+  <w:num w:numId="4">
+    <w:abstractNumId w:val="3"/>
   </w:num>
 </w:numbering>
 </file>

</xml_diff>